<commit_message>
docx-writer: Fix incorrectly equating cd:subject and subtitle
</commit_message>
<xml_diff>
--- a/test/docx/golden/document-properties.docx
+++ b/test/docx/golden/document-properties.docx
@@ -46,36 +46,6 @@
       </w:r>
       <w:r>
         <w:t xml:space="preserve">subtitle</w:t>
-      </w:r>
-      <w:r>
-        <w:t xml:space="preserve"> </w:t>
-      </w:r>
-      <w:r>
-        <w:t xml:space="preserve">or</w:t>
-      </w:r>
-      <w:r>
-        <w:t xml:space="preserve"> </w:t>
-      </w:r>
-      <w:r>
-        <w:t xml:space="preserve">the</w:t>
-      </w:r>
-      <w:r>
-        <w:t xml:space="preserve"> </w:t>
-      </w:r>
-      <w:r>
-        <w:t xml:space="preserve">subject</w:t>
-      </w:r>
-      <w:r>
-        <w:t xml:space="preserve"> </w:t>
-      </w:r>
-      <w:r>
-        <w:t xml:space="preserve">in</w:t>
-      </w:r>
-      <w:r>
-        <w:t xml:space="preserve"> </w:t>
-      </w:r>
-      <w:r>
-        <w:t xml:space="preserve">word</w:t>
       </w:r>
     </w:p>
     <w:p>

</xml_diff>

<commit_message>
Docx writer: include abstract title.
Closes #8702.

Uses localized term for abstract.
</commit_message>
<xml_diff>
--- a/test/docx/golden/document-properties.docx
+++ b/test/docx/golden/document-properties.docx
@@ -60,6 +60,14 @@
       </w:r>
       <w:r>
         <w:t xml:space="preserve">M.</w:t>
+      </w:r>
+    </w:p>
+    <w:p>
+      <w:pPr>
+        <w:pStyle w:val="AbstractTitle"/>
+      </w:pPr>
+      <w:r>
+        <w:t xml:space="preserve">Abstract</w:t>
       </w:r>
     </w:p>
     <w:p>
@@ -782,7 +790,10 @@
   <w:style w:type="character" w:customStyle="1" w:styleId="ImportTok">
     <w:name w:val="ImportTok"/>
     <w:basedOn w:val="VerbatimChar"/>
-    <w:rPr/>
+    <w:rPr>
+      <w:color w:val="008000"/>
+      <w:b/>
+    </w:rPr>
   </w:style>
   <w:style w:type="character" w:customStyle="1" w:styleId="CommentTok">
     <w:name w:val="CommentTok"/>
@@ -857,7 +868,9 @@
   <w:style w:type="character" w:customStyle="1" w:styleId="BuiltInTok">
     <w:name w:val="BuiltInTok"/>
     <w:basedOn w:val="VerbatimChar"/>
-    <w:rPr/>
+    <w:rPr>
+      <w:color w:val="008000"/>
+    </w:rPr>
   </w:style>
   <w:style w:type="character" w:customStyle="1" w:styleId="ExtensionTok">
     <w:name w:val="ExtensionTok"/>

</xml_diff>

<commit_message>
Fix abstract-title in openxml template.
</commit_message>
<xml_diff>
--- a/test/docx/golden/document-properties.docx
+++ b/test/docx/golden/document-properties.docx
@@ -6,7 +6,9 @@
       <w:pPr>
         <w:pStyle w:val="AbstractTitle"/>
       </w:pPr>
-            Abstract
+      <w:r>
+        <w:t xml:space="preserve">Abstract</w:t>
+      </w:r>
     </w:p>
     <w:p>
       <w:pPr>

</xml_diff>